<commit_message>
Add option to prevent summary stats table for selected columns #22
- Update version number

- Update README

- Update documentation for codebook and cb_get_col_attributes.

- Update NEWS.md

- Added unit tests for cb_summary_stats_time
</commit_message>
<xml_diff>
--- a/basic_study_codebook.docx
+++ b/basic_study_codebook.docx
@@ -230,7 +230,7 @@
                 <w:szCs w:val="22"/>
                 <w:color w:val="000000"/>
               </w:rPr>
-              <w:t xml:space="preserve">5.9 Kb</w:t>
+              <w:t xml:space="preserve">7.5 Kb</w:t>
             </w:r>
           </w:p>
         </w:tc>
@@ -325,7 +325,7 @@
                 <w:szCs w:val="22"/>
                 <w:color w:val="000000"/>
               </w:rPr>
-              <w:t xml:space="preserve">9</w:t>
+              <w:t xml:space="preserve">10</w:t>
             </w:r>
           </w:p>
         </w:tc>
@@ -515,7 +515,7 @@
                 <w:szCs w:val="22"/>
                 <w:color w:val="000000"/>
               </w:rPr>
-              <w:t xml:space="preserve">2022-07-14</w:t>
+              <w:t xml:space="preserve">2022-07-16</w:t>
             </w:r>
           </w:p>
         </w:tc>
@@ -563,6 +563,7 @@
     <w:altChunk r:id="rId14"/>
     <w:altChunk r:id="rId15"/>
     <w:altChunk r:id="rId16"/>
+    <w:altChunk r:id="rId17"/>
     <w:sectPr>
       <w:type w:val="continuous"/>
       <w:pgSz w:w="11900" w:h="16840"/>

</xml_diff>